<commit_message>
Revert "Revert "3 den""
This reverts commit ee588d44128970992429ffa5a7520531d95c2d8f.
</commit_message>
<xml_diff>
--- a/WordTest.docx
+++ b/WordTest.docx
@@ -13,21 +13,29 @@
         <w:rPr>
           <w:lang w:val="en-US"/>
         </w:rPr>
-        <w:t xml:space="preserve">Toto je </w:t>
+        <w:t>Toto je testovaci word</w:t>
       </w:r>
-      <w:proofErr w:type="spellStart"/>
+    </w:p>
+    <w:p>
+      <w:pPr>
+        <w:ind w:left="708" w:hanging="708"/>
+        <w:rPr>
+          <w:lang w:val="en-US"/>
+        </w:rPr>
+      </w:pPr>
+    </w:p>
+    <w:p>
+      <w:pPr>
+        <w:ind w:left="708" w:hanging="708"/>
+        <w:rPr>
+          <w:lang w:val="en-US"/>
+        </w:rPr>
+      </w:pPr>
       <w:r>
         <w:rPr>
           <w:lang w:val="en-US"/>
         </w:rPr>
-        <w:t>testovaci</w:t>
-      </w:r>
-      <w:proofErr w:type="spellEnd"/>
-      <w:r>
-        <w:rPr>
-          <w:lang w:val="en-US"/>
-        </w:rPr>
-        <w:t xml:space="preserve"> word</w:t>
+        <w:t>Zmena 3 den</w:t>
       </w:r>
     </w:p>
     <w:p>

</xml_diff>